<commit_message>
Update 2024 Design Challenge Scrutineering Check Sheet v1.1.docx
</commit_message>
<xml_diff>
--- a/Regional document list - for Team/2024 Design Challenge Scrutineering Check Sheet v1.1.docx
+++ b/Regional document list - for Team/2024 Design Challenge Scrutineering Check Sheet v1.1.docx
@@ -14,7 +14,7 @@
           <w:noProof/>
         </w:rPr>
         <w:drawing>
-          <wp:anchor distT="0" distB="0" distL="114300" distR="114300" simplePos="0" relativeHeight="251659264" behindDoc="0" locked="0" layoutInCell="1" allowOverlap="1" wp14:anchorId="1F3DA1E9" wp14:editId="2F21B54B">
+          <wp:anchor distT="0" distB="0" distL="114300" distR="114300" simplePos="0" relativeHeight="251657216" behindDoc="0" locked="0" layoutInCell="1" allowOverlap="1" wp14:anchorId="1F3DA1E9" wp14:editId="2F21B54B">
             <wp:simplePos x="0" y="0"/>
             <wp:positionH relativeFrom="column">
               <wp:posOffset>-271848</wp:posOffset>
@@ -100,21 +100,7 @@
         <w:rPr>
           <w:rFonts w:ascii="Verdana" w:hAnsi="Verdana"/>
         </w:rPr>
-        <w:t xml:space="preserve">The scrutineering checklist contributes to Design Competition and does not constitute a pass / fail criteria entry, </w:t>
-      </w:r>
-      <w:proofErr w:type="gramStart"/>
-      <w:r>
-        <w:rPr>
-          <w:rFonts w:ascii="Verdana" w:hAnsi="Verdana"/>
-        </w:rPr>
-        <w:t>with the exception of</w:t>
-      </w:r>
-      <w:proofErr w:type="gramEnd"/>
-      <w:r>
-        <w:rPr>
-          <w:rFonts w:ascii="Verdana" w:hAnsi="Verdana"/>
-        </w:rPr>
-        <w:t xml:space="preserve"> the areas dedicated to safety and integrity. The devices are scored on day of Finals (regional and national) by the judging panel.</w:t>
+        <w:t>The scrutineering checklist contributes to Design Competition and does not constitute a pass / fail criteria entry, with the exception of the areas dedicated to safety and integrity. The devices are scored on day of Finals (regional and national) by the judging panel.</w:t>
       </w:r>
     </w:p>
     <w:p>
@@ -186,14 +172,12 @@
                 <w:rFonts w:ascii="Verdana" w:hAnsi="Verdana"/>
               </w:rPr>
             </w:pPr>
-          </w:p>
-          <w:p>
-            <w:pPr>
-              <w:jc w:val="center"/>
-              <w:rPr>
-                <w:rFonts w:ascii="Verdana" w:hAnsi="Verdana"/>
-              </w:rPr>
-            </w:pPr>
+            <w:r>
+              <w:rPr>
+                <w:rFonts w:ascii="Verdana" w:hAnsi="Verdana"/>
+              </w:rPr>
+              <w:t>UNIVERSITY OF EDINBURGH</w:t>
+            </w:r>
           </w:p>
         </w:tc>
       </w:tr>
@@ -231,14 +215,12 @@
                 <w:rFonts w:ascii="Verdana" w:hAnsi="Verdana"/>
               </w:rPr>
             </w:pPr>
-          </w:p>
-          <w:p>
-            <w:pPr>
-              <w:jc w:val="center"/>
-              <w:rPr>
-                <w:rFonts w:ascii="Verdana" w:hAnsi="Verdana"/>
-              </w:rPr>
-            </w:pPr>
+            <w:r>
+              <w:rPr>
+                <w:rFonts w:ascii="Verdana" w:hAnsi="Verdana"/>
+              </w:rPr>
+              <w:t>DesignED</w:t>
+            </w:r>
           </w:p>
         </w:tc>
       </w:tr>
@@ -276,14 +258,12 @@
                 <w:rFonts w:ascii="Verdana" w:hAnsi="Verdana"/>
               </w:rPr>
             </w:pPr>
-          </w:p>
-          <w:p>
-            <w:pPr>
-              <w:jc w:val="center"/>
-              <w:rPr>
-                <w:rFonts w:ascii="Verdana" w:hAnsi="Verdana"/>
-              </w:rPr>
-            </w:pPr>
+            <w:r>
+              <w:rPr>
+                <w:rFonts w:ascii="Verdana" w:hAnsi="Verdana"/>
+              </w:rPr>
+              <w:t>64</w:t>
+            </w:r>
           </w:p>
         </w:tc>
       </w:tr>
@@ -1043,6 +1023,70 @@
               <w:rPr>
                 <w:rFonts w:ascii="Verdana" w:hAnsi="Verdana"/>
               </w:rPr>
+              <w:t>General Spec.</w:t>
+            </w:r>
+          </w:p>
+        </w:tc>
+        <w:tc>
+          <w:tcPr>
+            <w:tcW w:w="1492" w:type="dxa"/>
+          </w:tcPr>
+          <w:p>
+            <w:pPr>
+              <w:rPr>
+                <w:rFonts w:ascii="Verdana" w:hAnsi="Verdana"/>
+              </w:rPr>
+            </w:pPr>
+            <w:r>
+              <w:rPr>
+                <w:rFonts w:ascii="Verdana" w:hAnsi="Verdana"/>
+              </w:rPr>
+              <w:t>4.8</w:t>
+            </w:r>
+          </w:p>
+        </w:tc>
+        <w:tc>
+          <w:tcPr>
+            <w:tcW w:w="5280" w:type="dxa"/>
+          </w:tcPr>
+          <w:p>
+            <w:pPr>
+              <w:pStyle w:val="Default"/>
+            </w:pPr>
+            <w:r>
+              <w:t>Check sample receipts to ensure 20p items are correct (and include VAT).</w:t>
+            </w:r>
+          </w:p>
+        </w:tc>
+        <w:tc>
+          <w:tcPr>
+            <w:tcW w:w="1107" w:type="dxa"/>
+          </w:tcPr>
+          <w:p>
+            <w:pPr>
+              <w:rPr>
+                <w:rFonts w:ascii="Verdana" w:hAnsi="Verdana"/>
+                <w:u w:val="single"/>
+              </w:rPr>
+            </w:pPr>
+          </w:p>
+        </w:tc>
+      </w:tr>
+      <w:tr>
+        <w:tc>
+          <w:tcPr>
+            <w:tcW w:w="1281" w:type="dxa"/>
+          </w:tcPr>
+          <w:p>
+            <w:pPr>
+              <w:rPr>
+                <w:rFonts w:ascii="Verdana" w:hAnsi="Verdana"/>
+              </w:rPr>
+            </w:pPr>
+            <w:r>
+              <w:rPr>
+                <w:rFonts w:ascii="Verdana" w:hAnsi="Verdana"/>
+              </w:rPr>
               <w:lastRenderedPageBreak/>
               <w:t>General Spec.</w:t>
             </w:r>
@@ -1062,7 +1106,7 @@
               <w:rPr>
                 <w:rFonts w:ascii="Verdana" w:hAnsi="Verdana"/>
               </w:rPr>
-              <w:t>4.8</w:t>
+              <w:t>4.12</w:t>
             </w:r>
           </w:p>
         </w:tc>
@@ -1075,7 +1119,7 @@
               <w:pStyle w:val="Default"/>
             </w:pPr>
             <w:r>
-              <w:t>Check sample receipts to ensure 20p items are correct (and include VAT).</w:t>
+              <w:t>Check for components or materials ‘in-kind’ and if used ensure they are costed as appropriate at its as-new price.</w:t>
             </w:r>
           </w:p>
         </w:tc>
@@ -1126,7 +1170,7 @@
               <w:rPr>
                 <w:rFonts w:ascii="Verdana" w:hAnsi="Verdana"/>
               </w:rPr>
-              <w:t>4.12</w:t>
+              <w:t>4.14</w:t>
             </w:r>
           </w:p>
         </w:tc>
@@ -1139,7 +1183,7 @@
               <w:pStyle w:val="Default"/>
             </w:pPr>
             <w:r>
-              <w:t>Check for components or materials ‘in-kind’ and if used ensure they are costed as appropriate at its as-new price.</w:t>
+              <w:t>Check for use of spares, especially batteries - any parts used on the device on the day of competition must be included in the total cost.</w:t>
             </w:r>
           </w:p>
         </w:tc>
@@ -1190,7 +1234,7 @@
               <w:rPr>
                 <w:rFonts w:ascii="Verdana" w:hAnsi="Verdana"/>
               </w:rPr>
-              <w:t>4.14</w:t>
+              <w:t>4.19</w:t>
             </w:r>
           </w:p>
         </w:tc>
@@ -1203,7 +1247,7 @@
               <w:pStyle w:val="Default"/>
             </w:pPr>
             <w:r>
-              <w:t>Check for use of spares, especially batteries - any parts used on the device on the day of competition must be included in the total cost.</w:t>
+              <w:t>Check the mass of 3D printed parts is accurate to ensure the BoM cost is accurate.</w:t>
             </w:r>
           </w:p>
         </w:tc>
@@ -1215,6 +1259,7 @@
             <w:pPr>
               <w:rPr>
                 <w:rFonts w:ascii="Verdana" w:hAnsi="Verdana"/>
+                <w:highlight w:val="yellow"/>
                 <w:u w:val="single"/>
               </w:rPr>
             </w:pPr>
@@ -1254,7 +1299,7 @@
               <w:rPr>
                 <w:rFonts w:ascii="Verdana" w:hAnsi="Verdana"/>
               </w:rPr>
-              <w:t>4.19</w:t>
+              <w:t>4.24</w:t>
             </w:r>
           </w:p>
         </w:tc>
@@ -1267,7 +1312,199 @@
               <w:pStyle w:val="Default"/>
             </w:pPr>
             <w:r>
-              <w:t>Check the mass of 3D printed parts is accurate to ensure the BoM cost is accurate.</w:t>
+              <w:t>Check that no lithium batteries are being used – not permitted</w:t>
+            </w:r>
+          </w:p>
+        </w:tc>
+        <w:tc>
+          <w:tcPr>
+            <w:tcW w:w="1107" w:type="dxa"/>
+          </w:tcPr>
+          <w:p>
+            <w:pPr>
+              <w:rPr>
+                <w:rFonts w:ascii="Verdana" w:hAnsi="Verdana"/>
+                <w:u w:val="single"/>
+              </w:rPr>
+            </w:pPr>
+          </w:p>
+        </w:tc>
+      </w:tr>
+      <w:tr>
+        <w:tc>
+          <w:tcPr>
+            <w:tcW w:w="1281" w:type="dxa"/>
+          </w:tcPr>
+          <w:p>
+            <w:pPr>
+              <w:rPr>
+                <w:rFonts w:ascii="Verdana" w:hAnsi="Verdana"/>
+              </w:rPr>
+            </w:pPr>
+            <w:r>
+              <w:rPr>
+                <w:rFonts w:ascii="Verdana" w:hAnsi="Verdana"/>
+              </w:rPr>
+              <w:t>General Spec.</w:t>
+            </w:r>
+          </w:p>
+        </w:tc>
+        <w:tc>
+          <w:tcPr>
+            <w:tcW w:w="1492" w:type="dxa"/>
+          </w:tcPr>
+          <w:p>
+            <w:pPr>
+              <w:rPr>
+                <w:rFonts w:ascii="Verdana" w:hAnsi="Verdana"/>
+              </w:rPr>
+            </w:pPr>
+            <w:r>
+              <w:rPr>
+                <w:rFonts w:ascii="Verdana" w:hAnsi="Verdana"/>
+              </w:rPr>
+              <w:t>4.25</w:t>
+            </w:r>
+          </w:p>
+        </w:tc>
+        <w:tc>
+          <w:tcPr>
+            <w:tcW w:w="5280" w:type="dxa"/>
+          </w:tcPr>
+          <w:p>
+            <w:pPr>
+              <w:pStyle w:val="Default"/>
+            </w:pPr>
+            <w:r>
+              <w:t>Check if a pressurised system is being used and whether it is legal. Volume &lt;1 L, pressure volume&lt;50 bar L.</w:t>
+            </w:r>
+          </w:p>
+        </w:tc>
+        <w:tc>
+          <w:tcPr>
+            <w:tcW w:w="1107" w:type="dxa"/>
+          </w:tcPr>
+          <w:p>
+            <w:pPr>
+              <w:rPr>
+                <w:rFonts w:ascii="Verdana" w:hAnsi="Verdana"/>
+                <w:u w:val="single"/>
+              </w:rPr>
+            </w:pPr>
+          </w:p>
+        </w:tc>
+      </w:tr>
+      <w:tr>
+        <w:tc>
+          <w:tcPr>
+            <w:tcW w:w="1281" w:type="dxa"/>
+          </w:tcPr>
+          <w:p>
+            <w:pPr>
+              <w:rPr>
+                <w:rFonts w:ascii="Verdana" w:hAnsi="Verdana"/>
+              </w:rPr>
+            </w:pPr>
+            <w:r>
+              <w:rPr>
+                <w:rFonts w:ascii="Verdana" w:hAnsi="Verdana"/>
+              </w:rPr>
+              <w:t>General Spec.</w:t>
+            </w:r>
+          </w:p>
+        </w:tc>
+        <w:tc>
+          <w:tcPr>
+            <w:tcW w:w="1492" w:type="dxa"/>
+          </w:tcPr>
+          <w:p>
+            <w:pPr>
+              <w:rPr>
+                <w:rFonts w:ascii="Verdana" w:hAnsi="Verdana"/>
+              </w:rPr>
+            </w:pPr>
+            <w:r>
+              <w:rPr>
+                <w:rFonts w:ascii="Verdana" w:hAnsi="Verdana"/>
+              </w:rPr>
+              <w:t>4.26</w:t>
+            </w:r>
+          </w:p>
+        </w:tc>
+        <w:tc>
+          <w:tcPr>
+            <w:tcW w:w="5280" w:type="dxa"/>
+          </w:tcPr>
+          <w:p>
+            <w:pPr>
+              <w:pStyle w:val="Default"/>
+            </w:pPr>
+            <w:r>
+              <w:t>Check that no explosive charges or combustion is being used – not permitted</w:t>
+            </w:r>
+          </w:p>
+        </w:tc>
+        <w:tc>
+          <w:tcPr>
+            <w:tcW w:w="1107" w:type="dxa"/>
+          </w:tcPr>
+          <w:p>
+            <w:pPr>
+              <w:rPr>
+                <w:rFonts w:ascii="Verdana" w:hAnsi="Verdana"/>
+                <w:u w:val="single"/>
+              </w:rPr>
+            </w:pPr>
+          </w:p>
+        </w:tc>
+      </w:tr>
+      <w:tr>
+        <w:tc>
+          <w:tcPr>
+            <w:tcW w:w="1281" w:type="dxa"/>
+          </w:tcPr>
+          <w:p>
+            <w:pPr>
+              <w:rPr>
+                <w:rFonts w:ascii="Verdana" w:hAnsi="Verdana"/>
+              </w:rPr>
+            </w:pPr>
+            <w:r>
+              <w:rPr>
+                <w:rFonts w:ascii="Verdana" w:hAnsi="Verdana"/>
+              </w:rPr>
+              <w:t>General Spec.</w:t>
+            </w:r>
+          </w:p>
+        </w:tc>
+        <w:tc>
+          <w:tcPr>
+            <w:tcW w:w="1492" w:type="dxa"/>
+          </w:tcPr>
+          <w:p>
+            <w:pPr>
+              <w:rPr>
+                <w:rFonts w:ascii="Verdana" w:hAnsi="Verdana"/>
+              </w:rPr>
+            </w:pPr>
+            <w:r>
+              <w:rPr>
+                <w:rFonts w:ascii="Verdana" w:hAnsi="Verdana"/>
+              </w:rPr>
+              <w:t>6.2</w:t>
+            </w:r>
+          </w:p>
+        </w:tc>
+        <w:tc>
+          <w:tcPr>
+            <w:tcW w:w="5280" w:type="dxa"/>
+          </w:tcPr>
+          <w:p>
+            <w:pPr>
+              <w:pStyle w:val="Default"/>
+            </w:pPr>
+            <w:r>
+              <w:t>Check and score the accuracy of the virtual model compared to the real device on display, including fasteners and standard parts</w:t>
             </w:r>
           </w:p>
         </w:tc>
@@ -1301,7 +1538,7 @@
               <w:rPr>
                 <w:rFonts w:ascii="Verdana" w:hAnsi="Verdana"/>
               </w:rPr>
-              <w:t>General Spec.</w:t>
+              <w:t>Project Spec.</w:t>
             </w:r>
           </w:p>
         </w:tc>
@@ -1319,7 +1556,7 @@
               <w:rPr>
                 <w:rFonts w:ascii="Verdana" w:hAnsi="Verdana"/>
               </w:rPr>
-              <w:t>4.24</w:t>
+              <w:t>4.1</w:t>
             </w:r>
           </w:p>
         </w:tc>
@@ -1332,272 +1569,7 @@
               <w:pStyle w:val="Default"/>
             </w:pPr>
             <w:r>
-              <w:t>Check that no lithium batteries are being used – not permitted</w:t>
-            </w:r>
-          </w:p>
-        </w:tc>
-        <w:tc>
-          <w:tcPr>
-            <w:tcW w:w="1107" w:type="dxa"/>
-          </w:tcPr>
-          <w:p>
-            <w:pPr>
-              <w:rPr>
-                <w:rFonts w:ascii="Verdana" w:hAnsi="Verdana"/>
-                <w:u w:val="single"/>
-              </w:rPr>
-            </w:pPr>
-          </w:p>
-        </w:tc>
-      </w:tr>
-      <w:tr>
-        <w:tc>
-          <w:tcPr>
-            <w:tcW w:w="1281" w:type="dxa"/>
-          </w:tcPr>
-          <w:p>
-            <w:pPr>
-              <w:rPr>
-                <w:rFonts w:ascii="Verdana" w:hAnsi="Verdana"/>
-              </w:rPr>
-            </w:pPr>
-            <w:r>
-              <w:rPr>
-                <w:rFonts w:ascii="Verdana" w:hAnsi="Verdana"/>
-              </w:rPr>
-              <w:t>General Spec.</w:t>
-            </w:r>
-          </w:p>
-        </w:tc>
-        <w:tc>
-          <w:tcPr>
-            <w:tcW w:w="1492" w:type="dxa"/>
-          </w:tcPr>
-          <w:p>
-            <w:pPr>
-              <w:rPr>
-                <w:rFonts w:ascii="Verdana" w:hAnsi="Verdana"/>
-              </w:rPr>
-            </w:pPr>
-            <w:r>
-              <w:rPr>
-                <w:rFonts w:ascii="Verdana" w:hAnsi="Verdana"/>
-              </w:rPr>
-              <w:t>4.25</w:t>
-            </w:r>
-          </w:p>
-        </w:tc>
-        <w:tc>
-          <w:tcPr>
-            <w:tcW w:w="5280" w:type="dxa"/>
-          </w:tcPr>
-          <w:p>
-            <w:pPr>
-              <w:pStyle w:val="Default"/>
-            </w:pPr>
-            <w:r>
-              <w:t>Check if a pressurised system is being used and whether it is legal. Volume &lt;1 L, pressure volume&lt;50 bar L.</w:t>
-            </w:r>
-          </w:p>
-        </w:tc>
-        <w:tc>
-          <w:tcPr>
-            <w:tcW w:w="1107" w:type="dxa"/>
-          </w:tcPr>
-          <w:p>
-            <w:pPr>
-              <w:rPr>
-                <w:rFonts w:ascii="Verdana" w:hAnsi="Verdana"/>
-                <w:u w:val="single"/>
-              </w:rPr>
-            </w:pPr>
-          </w:p>
-        </w:tc>
-      </w:tr>
-      <w:tr>
-        <w:tc>
-          <w:tcPr>
-            <w:tcW w:w="1281" w:type="dxa"/>
-          </w:tcPr>
-          <w:p>
-            <w:pPr>
-              <w:rPr>
-                <w:rFonts w:ascii="Verdana" w:hAnsi="Verdana"/>
-              </w:rPr>
-            </w:pPr>
-            <w:r>
-              <w:rPr>
-                <w:rFonts w:ascii="Verdana" w:hAnsi="Verdana"/>
-              </w:rPr>
-              <w:t>General Spec.</w:t>
-            </w:r>
-          </w:p>
-        </w:tc>
-        <w:tc>
-          <w:tcPr>
-            <w:tcW w:w="1492" w:type="dxa"/>
-          </w:tcPr>
-          <w:p>
-            <w:pPr>
-              <w:rPr>
-                <w:rFonts w:ascii="Verdana" w:hAnsi="Verdana"/>
-              </w:rPr>
-            </w:pPr>
-            <w:r>
-              <w:rPr>
-                <w:rFonts w:ascii="Verdana" w:hAnsi="Verdana"/>
-              </w:rPr>
-              <w:t>4.26</w:t>
-            </w:r>
-          </w:p>
-        </w:tc>
-        <w:tc>
-          <w:tcPr>
-            <w:tcW w:w="5280" w:type="dxa"/>
-          </w:tcPr>
-          <w:p>
-            <w:pPr>
-              <w:pStyle w:val="Default"/>
-            </w:pPr>
-            <w:r>
-              <w:t>Check that no explosive charges or combustion is being used – not permitted</w:t>
-            </w:r>
-          </w:p>
-        </w:tc>
-        <w:tc>
-          <w:tcPr>
-            <w:tcW w:w="1107" w:type="dxa"/>
-          </w:tcPr>
-          <w:p>
-            <w:pPr>
-              <w:rPr>
-                <w:rFonts w:ascii="Verdana" w:hAnsi="Verdana"/>
-                <w:u w:val="single"/>
-              </w:rPr>
-            </w:pPr>
-          </w:p>
-        </w:tc>
-      </w:tr>
-      <w:tr>
-        <w:tc>
-          <w:tcPr>
-            <w:tcW w:w="1281" w:type="dxa"/>
-          </w:tcPr>
-          <w:p>
-            <w:pPr>
-              <w:rPr>
-                <w:rFonts w:ascii="Verdana" w:hAnsi="Verdana"/>
-              </w:rPr>
-            </w:pPr>
-            <w:r>
-              <w:rPr>
-                <w:rFonts w:ascii="Verdana" w:hAnsi="Verdana"/>
-              </w:rPr>
-              <w:t>General Spec.</w:t>
-            </w:r>
-          </w:p>
-        </w:tc>
-        <w:tc>
-          <w:tcPr>
-            <w:tcW w:w="1492" w:type="dxa"/>
-          </w:tcPr>
-          <w:p>
-            <w:pPr>
-              <w:rPr>
-                <w:rFonts w:ascii="Verdana" w:hAnsi="Verdana"/>
-              </w:rPr>
-            </w:pPr>
-            <w:r>
-              <w:rPr>
-                <w:rFonts w:ascii="Verdana" w:hAnsi="Verdana"/>
-              </w:rPr>
-              <w:t>6.2</w:t>
-            </w:r>
-          </w:p>
-        </w:tc>
-        <w:tc>
-          <w:tcPr>
-            <w:tcW w:w="5280" w:type="dxa"/>
-          </w:tcPr>
-          <w:p>
-            <w:pPr>
-              <w:pStyle w:val="Default"/>
-            </w:pPr>
-            <w:r>
-              <w:t>Check and score the accuracy of the virtual model compared to the real device on display, including fasteners and standard parts</w:t>
-            </w:r>
-          </w:p>
-        </w:tc>
-        <w:tc>
-          <w:tcPr>
-            <w:tcW w:w="1107" w:type="dxa"/>
-          </w:tcPr>
-          <w:p>
-            <w:pPr>
-              <w:rPr>
-                <w:rFonts w:ascii="Verdana" w:hAnsi="Verdana"/>
-                <w:highlight w:val="yellow"/>
-                <w:u w:val="single"/>
-              </w:rPr>
-            </w:pPr>
-          </w:p>
-        </w:tc>
-      </w:tr>
-      <w:tr>
-        <w:tc>
-          <w:tcPr>
-            <w:tcW w:w="1281" w:type="dxa"/>
-          </w:tcPr>
-          <w:p>
-            <w:pPr>
-              <w:rPr>
-                <w:rFonts w:ascii="Verdana" w:hAnsi="Verdana"/>
-              </w:rPr>
-            </w:pPr>
-            <w:r>
-              <w:rPr>
-                <w:rFonts w:ascii="Verdana" w:hAnsi="Verdana"/>
-              </w:rPr>
-              <w:t>Project Spec.</w:t>
-            </w:r>
-          </w:p>
-        </w:tc>
-        <w:tc>
-          <w:tcPr>
-            <w:tcW w:w="1492" w:type="dxa"/>
-          </w:tcPr>
-          <w:p>
-            <w:pPr>
-              <w:rPr>
-                <w:rFonts w:ascii="Verdana" w:hAnsi="Verdana"/>
-              </w:rPr>
-            </w:pPr>
-            <w:r>
-              <w:rPr>
-                <w:rFonts w:ascii="Verdana" w:hAnsi="Verdana"/>
-              </w:rPr>
-              <w:t>4.1</w:t>
-            </w:r>
-          </w:p>
-        </w:tc>
-        <w:tc>
-          <w:tcPr>
-            <w:tcW w:w="5280" w:type="dxa"/>
-          </w:tcPr>
-          <w:p>
-            <w:pPr>
-              <w:pStyle w:val="Default"/>
-            </w:pPr>
-            <w:r>
-              <w:t xml:space="preserve">Check the device is totally self-contained, and </w:t>
-            </w:r>
-            <w:proofErr w:type="gramStart"/>
-            <w:r>
-              <w:t>at all times</w:t>
-            </w:r>
-            <w:proofErr w:type="gramEnd"/>
-            <w:r>
-              <w:t xml:space="preserve"> fits within a working envelope specified</w:t>
+              <w:t>Check the device is totally self-contained, and at all times fits within a working envelope specified</w:t>
             </w:r>
           </w:p>
         </w:tc>
@@ -1839,21 +1811,7 @@
         <w:rPr>
           <w:rFonts w:ascii="Verdana" w:hAnsi="Verdana"/>
         </w:rPr>
-        <w:t xml:space="preserve"> device is deemed safe to operate in a lecture theatre or sports hall </w:t>
-      </w:r>
-      <w:proofErr w:type="gramStart"/>
-      <w:r>
-        <w:rPr>
-          <w:rFonts w:ascii="Verdana" w:hAnsi="Verdana"/>
-        </w:rPr>
-        <w:t>environment</w:t>
-      </w:r>
-      <w:proofErr w:type="gramEnd"/>
-      <w:r>
-        <w:rPr>
-          <w:rFonts w:ascii="Verdana" w:hAnsi="Verdana"/>
-        </w:rPr>
-        <w:t xml:space="preserve"> </w:t>
+        <w:t xml:space="preserve"> device is deemed safe to operate in a lecture theatre or sports hall environment </w:t>
       </w:r>
     </w:p>
     <w:p>
@@ -1891,14 +1849,12 @@
         </w:rPr>
         <w:t xml:space="preserve">crutineering </w:t>
       </w:r>
-      <w:proofErr w:type="gramStart"/>
       <w:r>
         <w:rPr>
           <w:rFonts w:ascii="Verdana" w:hAnsi="Verdana"/>
         </w:rPr>
         <w:t>checks</w:t>
       </w:r>
-      <w:proofErr w:type="gramEnd"/>
       <w:r>
         <w:rPr>
           <w:rFonts w:ascii="Verdana" w:hAnsi="Verdana"/>
@@ -1927,7 +1883,7 @@
         <mc:AlternateContent>
           <mc:Choice Requires="wps">
             <w:drawing>
-              <wp:anchor distT="0" distB="0" distL="114300" distR="114300" simplePos="0" relativeHeight="251659264" behindDoc="0" locked="0" layoutInCell="1" allowOverlap="1" wp14:anchorId="1557B99D" wp14:editId="7060B1A4">
+              <wp:anchor distT="0" distB="0" distL="114300" distR="114300" simplePos="0" relativeHeight="251658240" behindDoc="0" locked="0" layoutInCell="1" allowOverlap="1" wp14:anchorId="1557B99D" wp14:editId="7060B1A4">
                 <wp:simplePos x="0" y="0"/>
                 <wp:positionH relativeFrom="margin">
                   <wp:posOffset>2725615</wp:posOffset>
@@ -1998,7 +1954,7 @@
         <mc:AlternateContent>
           <mc:Choice Requires="wps">
             <w:drawing>
-              <wp:anchor distT="0" distB="0" distL="114300" distR="114300" simplePos="0" relativeHeight="251657216" behindDoc="0" locked="0" layoutInCell="1" allowOverlap="1" wp14:anchorId="6C2B688D" wp14:editId="53126BFB">
+              <wp:anchor distT="0" distB="0" distL="114300" distR="114300" simplePos="0" relativeHeight="251656192" behindDoc="0" locked="0" layoutInCell="1" allowOverlap="1" wp14:anchorId="6C2B688D" wp14:editId="53126BFB">
                 <wp:simplePos x="0" y="0"/>
                 <wp:positionH relativeFrom="column">
                   <wp:posOffset>-37071</wp:posOffset>
@@ -2143,7 +2099,7 @@
         <mc:AlternateContent>
           <mc:Choice Requires="wps">
             <w:drawing>
-              <wp:anchor distT="0" distB="0" distL="114300" distR="114300" simplePos="0" relativeHeight="251663360" behindDoc="0" locked="0" layoutInCell="1" allowOverlap="1" wp14:anchorId="6304B5A6" wp14:editId="01A257F4">
+              <wp:anchor distT="0" distB="0" distL="114300" distR="114300" simplePos="0" relativeHeight="251659264" behindDoc="0" locked="0" layoutInCell="1" allowOverlap="1" wp14:anchorId="6304B5A6" wp14:editId="01A257F4">
                 <wp:simplePos x="0" y="0"/>
                 <wp:positionH relativeFrom="margin">
                   <wp:posOffset>-35170</wp:posOffset>
@@ -3134,6 +3090,21 @@
 </file>
 
 <file path=customXml/item1.xml><?xml version="1.0" encoding="utf-8"?>
+<p:properties xmlns:p="http://schemas.microsoft.com/office/2006/metadata/properties" xmlns:xsi="http://www.w3.org/2001/XMLSchema-instance" xmlns:pc="http://schemas.microsoft.com/office/infopath/2007/PartnerControls">
+  <documentManagement/>
+</p:properties>
+</file>
+
+<file path=customXml/item2.xml><?xml version="1.0" encoding="utf-8"?>
+<?mso-contentType ?>
+<FormTemplates xmlns="http://schemas.microsoft.com/sharepoint/v3/contenttype/forms">
+  <Display>DocumentLibraryForm</Display>
+  <Edit>DocumentLibraryForm</Edit>
+  <New>DocumentLibraryForm</New>
+</FormTemplates>
+</file>
+
+<file path=customXml/item3.xml><?xml version="1.0" encoding="utf-8"?>
 <ct:contentTypeSchema xmlns:ct="http://schemas.microsoft.com/office/2006/metadata/contentType" xmlns:ma="http://schemas.microsoft.com/office/2006/metadata/properties/metaAttributes" ct:_="" ma:_="" ma:contentTypeName="Document" ma:contentTypeID="0x010100E69C39339183CE4386BD1931598E8B6C" ma:contentTypeVersion="5" ma:contentTypeDescription="Create a new document." ma:contentTypeScope="" ma:versionID="7d38abcd90bd15dc8761ff5d65f37b7c">
   <xsd:schema xmlns:xsd="http://www.w3.org/2001/XMLSchema" xmlns:xs="http://www.w3.org/2001/XMLSchema" xmlns:p="http://schemas.microsoft.com/office/2006/metadata/properties" xmlns:ns3="56a4031c-0abf-432b-8440-7ab60de0476f" xmlns:ns4="749c50d3-7785-4970-857b-867fca34513b" targetNamespace="http://schemas.microsoft.com/office/2006/metadata/properties" ma:root="true" ma:fieldsID="adb2e6b54e65719ed74740234b9f577b" ns3:_="" ns4:_="">
     <xsd:import namespace="56a4031c-0abf-432b-8440-7ab60de0476f"/>
@@ -3304,22 +3275,32 @@
 </ct:contentTypeSchema>
 </file>
 
-<file path=customXml/item2.xml><?xml version="1.0" encoding="utf-8"?>
-<?mso-contentType ?>
-<FormTemplates xmlns="http://schemas.microsoft.com/sharepoint/v3/contenttype/forms">
-  <Display>DocumentLibraryForm</Display>
-  <Edit>DocumentLibraryForm</Edit>
-  <New>DocumentLibraryForm</New>
-</FormTemplates>
+<file path=customXml/itemProps1.xml><?xml version="1.0" encoding="utf-8"?>
+<ds:datastoreItem xmlns:ds="http://schemas.openxmlformats.org/officeDocument/2006/customXml" ds:itemID="{C810FA04-ACDF-4CE9-89F5-8132DA189E28}">
+  <ds:schemaRefs>
+    <ds:schemaRef ds:uri="http://schemas.openxmlformats.org/package/2006/metadata/core-properties"/>
+    <ds:schemaRef ds:uri="http://schemas.microsoft.com/office/infopath/2007/PartnerControls"/>
+    <ds:schemaRef ds:uri="http://schemas.microsoft.com/office/2006/documentManagement/types"/>
+    <ds:schemaRef ds:uri="http://purl.org/dc/terms/"/>
+    <ds:schemaRef ds:uri="56a4031c-0abf-432b-8440-7ab60de0476f"/>
+    <ds:schemaRef ds:uri="749c50d3-7785-4970-857b-867fca34513b"/>
+    <ds:schemaRef ds:uri="http://purl.org/dc/elements/1.1/"/>
+    <ds:schemaRef ds:uri="http://schemas.microsoft.com/office/2006/metadata/properties"/>
+    <ds:schemaRef ds:uri="http://www.w3.org/XML/1998/namespace"/>
+    <ds:schemaRef ds:uri="http://purl.org/dc/dcmitype/"/>
+  </ds:schemaRefs>
+</ds:datastoreItem>
 </file>
 
-<file path=customXml/item3.xml><?xml version="1.0" encoding="utf-8"?>
-<p:properties xmlns:p="http://schemas.microsoft.com/office/2006/metadata/properties" xmlns:xsi="http://www.w3.org/2001/XMLSchema-instance" xmlns:pc="http://schemas.microsoft.com/office/infopath/2007/PartnerControls">
-  <documentManagement/>
-</p:properties>
+<file path=customXml/itemProps2.xml><?xml version="1.0" encoding="utf-8"?>
+<ds:datastoreItem xmlns:ds="http://schemas.openxmlformats.org/officeDocument/2006/customXml" ds:itemID="{62517070-1202-4FE8-B7E1-4F0F56A8B908}">
+  <ds:schemaRefs>
+    <ds:schemaRef ds:uri="http://schemas.microsoft.com/sharepoint/v3/contenttype/forms"/>
+  </ds:schemaRefs>
+</ds:datastoreItem>
 </file>
 
-<file path=customXml/itemProps1.xml><?xml version="1.0" encoding="utf-8"?>
+<file path=customXml/itemProps3.xml><?xml version="1.0" encoding="utf-8"?>
 <ds:datastoreItem xmlns:ds="http://schemas.openxmlformats.org/officeDocument/2006/customXml" ds:itemID="{082A6BFC-DD8B-49B6-8B43-96CD08F93804}">
   <ds:schemaRefs>
     <ds:schemaRef ds:uri="http://schemas.microsoft.com/office/2006/metadata/contentType"/>
@@ -3336,29 +3317,4 @@
     <ds:schemaRef ds:uri="http://schemas.microsoft.com/internal/obd"/>
   </ds:schemaRefs>
 </ds:datastoreItem>
-</file>
-
-<file path=customXml/itemProps2.xml><?xml version="1.0" encoding="utf-8"?>
-<ds:datastoreItem xmlns:ds="http://schemas.openxmlformats.org/officeDocument/2006/customXml" ds:itemID="{62517070-1202-4FE8-B7E1-4F0F56A8B908}">
-  <ds:schemaRefs>
-    <ds:schemaRef ds:uri="http://schemas.microsoft.com/sharepoint/v3/contenttype/forms"/>
-  </ds:schemaRefs>
-</ds:datastoreItem>
-</file>
-
-<file path=customXml/itemProps3.xml><?xml version="1.0" encoding="utf-8"?>
-<ds:datastoreItem xmlns:ds="http://schemas.openxmlformats.org/officeDocument/2006/customXml" ds:itemID="{C810FA04-ACDF-4CE9-89F5-8132DA189E28}">
-  <ds:schemaRefs>
-    <ds:schemaRef ds:uri="http://schemas.openxmlformats.org/package/2006/metadata/core-properties"/>
-    <ds:schemaRef ds:uri="http://schemas.microsoft.com/office/infopath/2007/PartnerControls"/>
-    <ds:schemaRef ds:uri="http://schemas.microsoft.com/office/2006/documentManagement/types"/>
-    <ds:schemaRef ds:uri="http://purl.org/dc/terms/"/>
-    <ds:schemaRef ds:uri="56a4031c-0abf-432b-8440-7ab60de0476f"/>
-    <ds:schemaRef ds:uri="749c50d3-7785-4970-857b-867fca34513b"/>
-    <ds:schemaRef ds:uri="http://purl.org/dc/elements/1.1/"/>
-    <ds:schemaRef ds:uri="http://schemas.microsoft.com/office/2006/metadata/properties"/>
-    <ds:schemaRef ds:uri="http://www.w3.org/XML/1998/namespace"/>
-    <ds:schemaRef ds:uri="http://purl.org/dc/dcmitype/"/>
-  </ds:schemaRefs>
-</ds:datastoreItem>
 </file>
</xml_diff>